<commit_message>
saved until docx is created using a timer for canvas data extraction
</commit_message>
<xml_diff>
--- a/public/plantilla_certificado.docx
+++ b/public/plantilla_certificado.docx
@@ -369,25 +369,7 @@
           <w:sz w:val="26"/>
           <w:szCs w:val="26"/>
         </w:rPr>
-        <w:t>+++</w:t>
-      </w:r>
-      <w:r>
-        <w:rPr>
-          <w:rFonts w:ascii="Segoe UI" w:hAnsi="Segoe UI" w:cs="Segoe UI"/>
-          <w:b w:val="0"/>
-          <w:sz w:val="26"/>
-          <w:szCs w:val="26"/>
-        </w:rPr>
-        <w:t>domicilio</w:t>
-      </w:r>
-      <w:r>
-        <w:rPr>
-          <w:rFonts w:ascii="Segoe UI" w:hAnsi="Segoe UI" w:cs="Segoe UI"/>
-          <w:b w:val="0"/>
-          <w:sz w:val="26"/>
-          <w:szCs w:val="26"/>
-        </w:rPr>
-        <w:t>+++</w:t>
+        <w:t>+++domicilio+++</w:t>
       </w:r>
     </w:p>
     <w:p>
@@ -441,25 +423,7 @@
           <w:sz w:val="26"/>
           <w:szCs w:val="26"/>
         </w:rPr>
-        <w:t>+++</w:t>
-      </w:r>
-      <w:r>
-        <w:rPr>
-          <w:rFonts w:ascii="Segoe UI" w:hAnsi="Segoe UI" w:cs="Segoe UI"/>
-          <w:b w:val="0"/>
-          <w:sz w:val="26"/>
-          <w:szCs w:val="26"/>
-        </w:rPr>
-        <w:t>localidad</w:t>
-      </w:r>
-      <w:r>
-        <w:rPr>
-          <w:rFonts w:ascii="Segoe UI" w:hAnsi="Segoe UI" w:cs="Segoe UI"/>
-          <w:b w:val="0"/>
-          <w:sz w:val="26"/>
-          <w:szCs w:val="26"/>
-        </w:rPr>
-        <w:t>+++</w:t>
+        <w:t>+++localidad+++</w:t>
       </w:r>
     </w:p>
     <w:p>
@@ -640,6 +604,8 @@
           <w:rFonts w:ascii="Segoe UI" w:hAnsi="Segoe UI" w:cs="Segoe UI"/>
         </w:rPr>
       </w:pPr>
+      <w:bookmarkStart w:id="0" w:name="_GoBack"/>
+      <w:bookmarkEnd w:id="0"/>
     </w:p>
     <w:p>
       <w:pPr>
@@ -662,15 +628,15 @@
         <mc:AlternateContent>
           <mc:Choice Requires="wps">
             <w:drawing>
-              <wp:anchor distT="45720" distB="45720" distL="114300" distR="114300" simplePos="0" relativeHeight="251660288" behindDoc="0" locked="0" layoutInCell="1" allowOverlap="1" wp14:anchorId="2ED3699C" wp14:editId="3E27860B">
+              <wp:anchor distT="45720" distB="45720" distL="114300" distR="114300" simplePos="0" relativeHeight="251660288" behindDoc="0" locked="1" layoutInCell="1" allowOverlap="1" wp14:anchorId="2ED3699C" wp14:editId="648DA42A">
                 <wp:simplePos x="0" y="0"/>
                 <wp:positionH relativeFrom="margin">
-                  <wp:align>right</wp:align>
+                  <wp:posOffset>4405630</wp:posOffset>
                 </wp:positionH>
-                <wp:positionV relativeFrom="paragraph">
-                  <wp:posOffset>1648460</wp:posOffset>
+                <wp:positionV relativeFrom="page">
+                  <wp:posOffset>7045960</wp:posOffset>
                 </wp:positionV>
-                <wp:extent cx="1311708" cy="1201431"/>
+                <wp:extent cx="1310400" cy="1202400"/>
                 <wp:effectExtent l="0" t="0" r="0" b="0"/>
                 <wp:wrapNone/>
                 <wp:docPr id="217" name="Cuadro de texto 2"/>
@@ -686,7 +652,7 @@
                       <wps:spPr bwMode="auto">
                         <a:xfrm>
                           <a:off x="0" y="0"/>
-                          <a:ext cx="1311708" cy="1201431"/>
+                          <a:ext cx="1310400" cy="1202400"/>
                         </a:xfrm>
                         <a:prstGeom prst="rect">
                           <a:avLst/>
@@ -749,7 +715,7 @@
           </mc:Choice>
           <mc:Fallback>
             <w:pict>
-              <v:shape w14:anchorId="2ED3699C" id="Cuadro de texto 2" o:spid="_x0000_s1027" type="#_x0000_t202" style="position:absolute;left:0;text-align:left;margin-left:52.1pt;margin-top:129.8pt;width:103.3pt;height:94.6pt;z-index:251660288;visibility:visible;mso-wrap-style:square;mso-width-percent:0;mso-height-percent:0;mso-wrap-distance-left:9pt;mso-wrap-distance-top:3.6pt;mso-wrap-distance-right:9pt;mso-wrap-distance-bottom:3.6pt;mso-position-horizontal:right;mso-position-horizontal-relative:margin;mso-position-vertical:absolute;mso-position-vertical-relative:text;mso-width-percent:0;mso-height-percent:0;mso-width-relative:margin;mso-height-relative:margin;v-text-anchor:top" o:gfxdata="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" filled="f" stroked="f">
+              <v:shape w14:anchorId="2ED3699C" id="Cuadro de texto 2" o:spid="_x0000_s1027" type="#_x0000_t202" style="position:absolute;left:0;text-align:left;margin-left:346.9pt;margin-top:554.8pt;width:103.2pt;height:94.7pt;z-index:251660288;visibility:visible;mso-wrap-style:square;mso-width-percent:0;mso-height-percent:0;mso-wrap-distance-left:9pt;mso-wrap-distance-top:3.6pt;mso-wrap-distance-right:9pt;mso-wrap-distance-bottom:3.6pt;mso-position-horizontal:absolute;mso-position-horizontal-relative:margin;mso-position-vertical:absolute;mso-position-vertical-relative:page;mso-width-percent:0;mso-height-percent:0;mso-width-relative:margin;mso-height-relative:margin;v-text-anchor:top" o:gfxdata="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" filled="f" stroked="f">
                 <v:textbox>
                   <w:txbxContent>
                     <w:p>
@@ -783,7 +749,8 @@
                     </w:p>
                   </w:txbxContent>
                 </v:textbox>
-                <w10:wrap anchorx="margin"/>
+                <w10:wrap anchorx="margin" anchory="page"/>
+                <w10:anchorlock/>
               </v:shape>
             </w:pict>
           </mc:Fallback>
@@ -797,8 +764,6 @@
         </w:rPr>
         <w:t xml:space="preserve"> </w:t>
       </w:r>
-      <w:bookmarkStart w:id="0" w:name="_GoBack"/>
-      <w:bookmarkEnd w:id="0"/>
     </w:p>
     <w:sectPr>
       <w:headerReference w:type="default" r:id="rId8"/>
@@ -2583,7 +2548,7 @@
 </file>
 
 <file path=customXml/itemProps1.xml><?xml version="1.0" encoding="utf-8"?>
-<ds:datastoreItem xmlns:ds="http://schemas.openxmlformats.org/officeDocument/2006/customXml" ds:itemID="{1CCC90C5-3A27-4D0C-BEF8-9C1C761975F4}">
+<ds:datastoreItem xmlns:ds="http://schemas.openxmlformats.org/officeDocument/2006/customXml" ds:itemID="{4D4FAD0B-A95E-415E-B10A-C1F15FB361D7}">
   <ds:schemaRefs>
     <ds:schemaRef ds:uri="http://schemas.openxmlformats.org/officeDocument/2006/bibliography"/>
   </ds:schemaRefs>

</xml_diff>

<commit_message>
New url shortener, new logo in document, new version badge in console
</commit_message>
<xml_diff>
--- a/public/plantilla_certificado.docx
+++ b/public/plantilla_certificado.docx
@@ -1,6 +1,6 @@
 
 <file path=word/document.xml><?xml version="1.0" encoding="utf-8"?>
-<w:document xmlns:wpc="http://schemas.microsoft.com/office/word/2010/wordprocessingCanvas" xmlns:cx="http://schemas.microsoft.com/office/drawing/2014/chartex" xmlns:mc="http://schemas.openxmlformats.org/markup-compatibility/2006" xmlns:o="urn:schemas-microsoft-com:office:office" xmlns:r="http://schemas.openxmlformats.org/officeDocument/2006/relationships" xmlns:m="http://schemas.openxmlformats.org/officeDocument/2006/math" xmlns:v="urn:schemas-microsoft-com:vml" xmlns:wp14="http://schemas.microsoft.com/office/word/2010/wordprocessingDrawing" xmlns:wp="http://schemas.openxmlformats.org/drawingml/2006/wordprocessingDrawing" xmlns:w10="urn:schemas-microsoft-com:office:word" xmlns:w="http://schemas.openxmlformats.org/wordprocessingml/2006/main" xmlns:w14="http://schemas.microsoft.com/office/word/2010/wordml" xmlns:w15="http://schemas.microsoft.com/office/word/2012/wordml" xmlns:w16se="http://schemas.microsoft.com/office/word/2015/wordml/symex" xmlns:wpg="http://schemas.microsoft.com/office/word/2010/wordprocessingGroup" xmlns:wpi="http://schemas.microsoft.com/office/word/2010/wordprocessingInk" xmlns:wne="http://schemas.microsoft.com/office/word/2006/wordml" xmlns:wps="http://schemas.microsoft.com/office/word/2010/wordprocessingShape" mc:Ignorable="w14 w15 w16se wp14">
+<w:document xmlns:wpc="http://schemas.microsoft.com/office/word/2010/wordprocessingCanvas" xmlns:cx="http://schemas.microsoft.com/office/drawing/2014/chartex" xmlns:cx1="http://schemas.microsoft.com/office/drawing/2015/9/8/chartex" xmlns:cx2="http://schemas.microsoft.com/office/drawing/2015/10/21/chartex" xmlns:cx3="http://schemas.microsoft.com/office/drawing/2016/5/9/chartex" xmlns:cx4="http://schemas.microsoft.com/office/drawing/2016/5/10/chartex" xmlns:cx5="http://schemas.microsoft.com/office/drawing/2016/5/11/chartex" xmlns:cx6="http://schemas.microsoft.com/office/drawing/2016/5/12/chartex" xmlns:cx7="http://schemas.microsoft.com/office/drawing/2016/5/13/chartex" xmlns:cx8="http://schemas.microsoft.com/office/drawing/2016/5/14/chartex" xmlns:mc="http://schemas.openxmlformats.org/markup-compatibility/2006" xmlns:aink="http://schemas.microsoft.com/office/drawing/2016/ink" xmlns:am3d="http://schemas.microsoft.com/office/drawing/2017/model3d" xmlns:o="urn:schemas-microsoft-com:office:office" xmlns:r="http://schemas.openxmlformats.org/officeDocument/2006/relationships" xmlns:m="http://schemas.openxmlformats.org/officeDocument/2006/math" xmlns:v="urn:schemas-microsoft-com:vml" xmlns:wp14="http://schemas.microsoft.com/office/word/2010/wordprocessingDrawing" xmlns:wp="http://schemas.openxmlformats.org/drawingml/2006/wordprocessingDrawing" xmlns:w10="urn:schemas-microsoft-com:office:word" xmlns:w="http://schemas.openxmlformats.org/wordprocessingml/2006/main" xmlns:w14="http://schemas.microsoft.com/office/word/2010/wordml" xmlns:w15="http://schemas.microsoft.com/office/word/2012/wordml" xmlns:w16cex="http://schemas.microsoft.com/office/word/2018/wordml/cex" xmlns:w16cid="http://schemas.microsoft.com/office/word/2016/wordml/cid" xmlns:w16="http://schemas.microsoft.com/office/word/2018/wordml" xmlns:w16sdtdh="http://schemas.microsoft.com/office/word/2020/wordml/sdtdatahash" xmlns:w16se="http://schemas.microsoft.com/office/word/2015/wordml/symex" xmlns:wpg="http://schemas.microsoft.com/office/word/2010/wordprocessingGroup" xmlns:wpi="http://schemas.microsoft.com/office/word/2010/wordprocessingInk" xmlns:wne="http://schemas.microsoft.com/office/word/2006/wordml" xmlns:wps="http://schemas.microsoft.com/office/word/2010/wordprocessingShape" mc:Ignorable="w14 w15 w16se w16cid w16 w16cex w16sdtdh wp14">
   <w:body>
     <w:p>
       <w:pPr>
@@ -8,6 +8,69 @@
           <w:rFonts w:ascii="Segoe UI" w:hAnsi="Segoe UI" w:cs="Segoe UI"/>
         </w:rPr>
       </w:pPr>
+      <w:r>
+        <w:rPr>
+          <w:rFonts w:ascii="Segoe UI" w:hAnsi="Segoe UI" w:cs="Segoe UI"/>
+          <w:noProof/>
+          <w:sz w:val="20"/>
+          <w:lang w:eastAsia="es-MX"/>
+        </w:rPr>
+        <w:drawing>
+          <wp:anchor distT="0" distB="0" distL="114300" distR="114300" simplePos="0" relativeHeight="251661312" behindDoc="1" locked="0" layoutInCell="1" allowOverlap="1" wp14:anchorId="7CEB3E35" wp14:editId="391864AE">
+            <wp:simplePos x="0" y="0"/>
+            <wp:positionH relativeFrom="margin">
+              <wp:posOffset>-3011</wp:posOffset>
+            </wp:positionH>
+            <wp:positionV relativeFrom="paragraph">
+              <wp:posOffset>-153035</wp:posOffset>
+            </wp:positionV>
+            <wp:extent cx="1638472" cy="476451"/>
+            <wp:effectExtent l="0" t="0" r="0" b="0"/>
+            <wp:wrapNone/>
+            <wp:docPr id="1" name="Imagen 1"/>
+            <wp:cNvGraphicFramePr>
+              <a:graphicFrameLocks xmlns:a="http://schemas.openxmlformats.org/drawingml/2006/main" noChangeAspect="1"/>
+            </wp:cNvGraphicFramePr>
+            <a:graphic xmlns:a="http://schemas.openxmlformats.org/drawingml/2006/main">
+              <a:graphicData uri="http://schemas.openxmlformats.org/drawingml/2006/picture">
+                <pic:pic xmlns:pic="http://schemas.openxmlformats.org/drawingml/2006/picture">
+                  <pic:nvPicPr>
+                    <pic:cNvPr id="1" name="Imagen 1"/>
+                    <pic:cNvPicPr/>
+                  </pic:nvPicPr>
+                  <pic:blipFill>
+                    <a:blip r:embed="rId7" cstate="print">
+                      <a:extLst>
+                        <a:ext uri="{28A0092B-C50C-407E-A947-70E740481C1C}">
+                          <a14:useLocalDpi xmlns:a14="http://schemas.microsoft.com/office/drawing/2010/main" val="0"/>
+                        </a:ext>
+                      </a:extLst>
+                    </a:blip>
+                    <a:stretch>
+                      <a:fillRect/>
+                    </a:stretch>
+                  </pic:blipFill>
+                  <pic:spPr>
+                    <a:xfrm>
+                      <a:off x="0" y="0"/>
+                      <a:ext cx="1638472" cy="476451"/>
+                    </a:xfrm>
+                    <a:prstGeom prst="rect">
+                      <a:avLst/>
+                    </a:prstGeom>
+                  </pic:spPr>
+                </pic:pic>
+              </a:graphicData>
+            </a:graphic>
+            <wp14:sizeRelH relativeFrom="margin">
+              <wp14:pctWidth>0</wp14:pctWidth>
+            </wp14:sizeRelH>
+            <wp14:sizeRelV relativeFrom="margin">
+              <wp14:pctHeight>0</wp14:pctHeight>
+            </wp14:sizeRelV>
+          </wp:anchor>
+        </w:drawing>
+      </w:r>
       <w:r>
         <w:rPr>
           <w:rFonts w:ascii="Segoe UI" w:hAnsi="Segoe UI" w:cs="Segoe UI"/>
@@ -132,7 +195,7 @@
                 <v:stroke joinstyle="miter"/>
                 <v:path gradientshapeok="t" o:connecttype="rect"/>
               </v:shapetype>
-              <v:shape id="Text Box 2" o:spid="_x0000_s1026" type="#_x0000_t202" style="position:absolute;margin-left:163.2pt;margin-top:-9.35pt;width:214.4pt;height:26.3pt;z-index:251654144;visibility:visible;mso-wrap-style:square;mso-width-percent:0;mso-height-percent:0;mso-wrap-distance-left:9pt;mso-wrap-distance-top:0;mso-wrap-distance-right:9pt;mso-wrap-distance-bottom:0;mso-position-horizontal:right;mso-position-horizontal-relative:margin;mso-position-vertical:absolute;mso-position-vertical-relative:text;mso-width-percent:0;mso-height-percent:0;mso-width-relative:page;mso-height-relative:page;v-text-anchor:top" o:gfxdata="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" filled="f" stroked="f">
+              <v:shape id="Text Box 2" o:spid="_x0000_s1026" type="#_x0000_t202" style="position:absolute;margin-left:163.2pt;margin-top:-9.35pt;width:214.4pt;height:26.3pt;z-index:251654144;visibility:visible;mso-wrap-style:square;mso-width-percent:0;mso-height-percent:0;mso-wrap-distance-left:9pt;mso-wrap-distance-top:0;mso-wrap-distance-right:9pt;mso-wrap-distance-bottom:0;mso-position-horizontal:right;mso-position-horizontal-relative:margin;mso-position-vertical:absolute;mso-position-vertical-relative:text;mso-width-percent:0;mso-height-percent:0;mso-width-relative:page;mso-height-relative:page;v-text-anchor:top" o:gfxdata="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" filled="f" stroked="f">
                 <v:textbox inset=",,1mm">
                   <w:txbxContent>
                     <w:p>
@@ -179,78 +242,6 @@
           </mc:Fallback>
         </mc:AlternateContent>
       </w:r>
-      <w:r>
-        <w:rPr>
-          <w:rFonts w:ascii="Segoe UI" w:hAnsi="Segoe UI" w:cs="Segoe UI"/>
-          <w:noProof/>
-          <w:lang w:eastAsia="es-MX"/>
-        </w:rPr>
-        <w:drawing>
-          <wp:anchor distT="0" distB="0" distL="114300" distR="114300" simplePos="0" relativeHeight="251658240" behindDoc="0" locked="0" layoutInCell="1" allowOverlap="1" wp14:anchorId="307DCED1" wp14:editId="6574043C">
-            <wp:simplePos x="0" y="0"/>
-            <wp:positionH relativeFrom="margin">
-              <wp:align>left</wp:align>
-            </wp:positionH>
-            <wp:positionV relativeFrom="margin">
-              <wp:posOffset>-218090</wp:posOffset>
-            </wp:positionV>
-            <wp:extent cx="1889760" cy="581891"/>
-            <wp:effectExtent l="0" t="0" r="0" b="8890"/>
-            <wp:wrapNone/>
-            <wp:docPr id="2" name="Imagen 2" descr="D:\CERTIFICADO 20188\CERTIFICADO JUNIO\LOGOpng.png"/>
-            <wp:cNvGraphicFramePr>
-              <a:graphicFrameLocks xmlns:a="http://schemas.openxmlformats.org/drawingml/2006/main" noChangeAspect="1"/>
-            </wp:cNvGraphicFramePr>
-            <a:graphic xmlns:a="http://schemas.openxmlformats.org/drawingml/2006/main">
-              <a:graphicData uri="http://schemas.openxmlformats.org/drawingml/2006/picture">
-                <pic:pic xmlns:pic="http://schemas.openxmlformats.org/drawingml/2006/picture">
-                  <pic:nvPicPr>
-                    <pic:cNvPr id="0" name="Picture 1" descr="D:\CERTIFICADO 20188\CERTIFICADO JUNIO\LOGOpng.png"/>
-                    <pic:cNvPicPr>
-                      <a:picLocks noChangeAspect="1" noChangeArrowheads="1"/>
-                    </pic:cNvPicPr>
-                  </pic:nvPicPr>
-                  <pic:blipFill rotWithShape="1">
-                    <a:blip r:embed="rId7" cstate="print">
-                      <a:extLst>
-                        <a:ext uri="{28A0092B-C50C-407E-A947-70E740481C1C}">
-                          <a14:useLocalDpi xmlns:a14="http://schemas.microsoft.com/office/drawing/2010/main" val="0"/>
-                        </a:ext>
-                      </a:extLst>
-                    </a:blip>
-                    <a:srcRect l="8627" t="33443" r="3800" b="41311"/>
-                    <a:stretch/>
-                  </pic:blipFill>
-                  <pic:spPr bwMode="auto">
-                    <a:xfrm>
-                      <a:off x="0" y="0"/>
-                      <a:ext cx="1889760" cy="581891"/>
-                    </a:xfrm>
-                    <a:prstGeom prst="rect">
-                      <a:avLst/>
-                    </a:prstGeom>
-                    <a:noFill/>
-                    <a:ln>
-                      <a:noFill/>
-                    </a:ln>
-                    <a:extLst>
-                      <a:ext uri="{53640926-AAD7-44D8-BBD7-CCE9431645EC}">
-                        <a14:shadowObscured xmlns:a14="http://schemas.microsoft.com/office/drawing/2010/main"/>
-                      </a:ext>
-                    </a:extLst>
-                  </pic:spPr>
-                </pic:pic>
-              </a:graphicData>
-            </a:graphic>
-            <wp14:sizeRelH relativeFrom="margin">
-              <wp14:pctWidth>0</wp14:pctWidth>
-            </wp14:sizeRelH>
-            <wp14:sizeRelV relativeFrom="margin">
-              <wp14:pctHeight>0</wp14:pctHeight>
-            </wp14:sizeRelV>
-          </wp:anchor>
-        </w:drawing>
-      </w:r>
     </w:p>
     <w:p>
       <w:pPr>
@@ -604,8 +595,6 @@
           <w:rFonts w:ascii="Segoe UI" w:hAnsi="Segoe UI" w:cs="Segoe UI"/>
         </w:rPr>
       </w:pPr>
-      <w:bookmarkStart w:id="0" w:name="_GoBack"/>
-      <w:bookmarkEnd w:id="0"/>
     </w:p>
     <w:p>
       <w:pPr>
@@ -681,19 +670,11 @@
                             </w:r>
                             <w:proofErr w:type="spellStart"/>
                             <w:r>
-                              <w:t>short_</w:t>
-                            </w:r>
-                            <w:proofErr w:type="gramStart"/>
-                            <w:r>
-                              <w:t>url</w:t>
+                              <w:t>short_url</w:t>
                             </w:r>
                             <w:proofErr w:type="spellEnd"/>
                             <w:r>
-                              <w:t>)+</w:t>
-                            </w:r>
-                            <w:proofErr w:type="gramEnd"/>
-                            <w:r>
-                              <w:t>++</w:t>
+                              <w:t>)+++</w:t>
                             </w:r>
                           </w:p>
                         </w:txbxContent>
@@ -732,19 +713,11 @@
                       </w:r>
                       <w:proofErr w:type="spellStart"/>
                       <w:r>
-                        <w:t>short_</w:t>
-                      </w:r>
-                      <w:proofErr w:type="gramStart"/>
-                      <w:r>
-                        <w:t>url</w:t>
+                        <w:t>short_url</w:t>
                       </w:r>
                       <w:proofErr w:type="spellEnd"/>
                       <w:r>
-                        <w:t>)+</w:t>
-                      </w:r>
-                      <w:proofErr w:type="gramEnd"/>
-                      <w:r>
-                        <w:t>++</w:t>
+                        <w:t>)+++</w:t>
                       </w:r>
                     </w:p>
                   </w:txbxContent>
@@ -778,7 +751,7 @@
 </file>
 
 <file path=word/endnotes.xml><?xml version="1.0" encoding="utf-8"?>
-<w:endnotes xmlns:wpc="http://schemas.microsoft.com/office/word/2010/wordprocessingCanvas" xmlns:cx="http://schemas.microsoft.com/office/drawing/2014/chartex" xmlns:mc="http://schemas.openxmlformats.org/markup-compatibility/2006" xmlns:o="urn:schemas-microsoft-com:office:office" xmlns:r="http://schemas.openxmlformats.org/officeDocument/2006/relationships" xmlns:m="http://schemas.openxmlformats.org/officeDocument/2006/math" xmlns:v="urn:schemas-microsoft-com:vml" xmlns:wp14="http://schemas.microsoft.com/office/word/2010/wordprocessingDrawing" xmlns:wp="http://schemas.openxmlformats.org/drawingml/2006/wordprocessingDrawing" xmlns:w10="urn:schemas-microsoft-com:office:word" xmlns:w="http://schemas.openxmlformats.org/wordprocessingml/2006/main" xmlns:w14="http://schemas.microsoft.com/office/word/2010/wordml" xmlns:w15="http://schemas.microsoft.com/office/word/2012/wordml" xmlns:w16se="http://schemas.microsoft.com/office/word/2015/wordml/symex" xmlns:wpg="http://schemas.microsoft.com/office/word/2010/wordprocessingGroup" xmlns:wpi="http://schemas.microsoft.com/office/word/2010/wordprocessingInk" xmlns:wne="http://schemas.microsoft.com/office/word/2006/wordml" xmlns:wps="http://schemas.microsoft.com/office/word/2010/wordprocessingShape" mc:Ignorable="w14 w15 w16se wp14">
+<w:endnotes xmlns:wpc="http://schemas.microsoft.com/office/word/2010/wordprocessingCanvas" xmlns:cx="http://schemas.microsoft.com/office/drawing/2014/chartex" xmlns:cx1="http://schemas.microsoft.com/office/drawing/2015/9/8/chartex" xmlns:cx2="http://schemas.microsoft.com/office/drawing/2015/10/21/chartex" xmlns:cx3="http://schemas.microsoft.com/office/drawing/2016/5/9/chartex" xmlns:cx4="http://schemas.microsoft.com/office/drawing/2016/5/10/chartex" xmlns:cx5="http://schemas.microsoft.com/office/drawing/2016/5/11/chartex" xmlns:cx6="http://schemas.microsoft.com/office/drawing/2016/5/12/chartex" xmlns:cx7="http://schemas.microsoft.com/office/drawing/2016/5/13/chartex" xmlns:cx8="http://schemas.microsoft.com/office/drawing/2016/5/14/chartex" xmlns:mc="http://schemas.openxmlformats.org/markup-compatibility/2006" xmlns:aink="http://schemas.microsoft.com/office/drawing/2016/ink" xmlns:am3d="http://schemas.microsoft.com/office/drawing/2017/model3d" xmlns:o="urn:schemas-microsoft-com:office:office" xmlns:r="http://schemas.openxmlformats.org/officeDocument/2006/relationships" xmlns:m="http://schemas.openxmlformats.org/officeDocument/2006/math" xmlns:v="urn:schemas-microsoft-com:vml" xmlns:wp14="http://schemas.microsoft.com/office/word/2010/wordprocessingDrawing" xmlns:wp="http://schemas.openxmlformats.org/drawingml/2006/wordprocessingDrawing" xmlns:w10="urn:schemas-microsoft-com:office:word" xmlns:w="http://schemas.openxmlformats.org/wordprocessingml/2006/main" xmlns:w14="http://schemas.microsoft.com/office/word/2010/wordml" xmlns:w15="http://schemas.microsoft.com/office/word/2012/wordml" xmlns:w16cex="http://schemas.microsoft.com/office/word/2018/wordml/cex" xmlns:w16cid="http://schemas.microsoft.com/office/word/2016/wordml/cid" xmlns:w16="http://schemas.microsoft.com/office/word/2018/wordml" xmlns:w16sdtdh="http://schemas.microsoft.com/office/word/2020/wordml/sdtdatahash" xmlns:w16se="http://schemas.microsoft.com/office/word/2015/wordml/symex" xmlns:wpg="http://schemas.microsoft.com/office/word/2010/wordprocessingGroup" xmlns:wpi="http://schemas.microsoft.com/office/word/2010/wordprocessingInk" xmlns:wne="http://schemas.microsoft.com/office/word/2006/wordml" xmlns:wps="http://schemas.microsoft.com/office/word/2010/wordprocessingShape" mc:Ignorable="w14 w15 w16se w16cid w16 w16cex w16sdtdh wp14">
   <w:endnote w:type="separator" w:id="-1">
     <w:p>
       <w:r>
@@ -797,7 +770,7 @@
 </file>
 
 <file path=word/footer1.xml><?xml version="1.0" encoding="utf-8"?>
-<w:ftr xmlns:wpc="http://schemas.microsoft.com/office/word/2010/wordprocessingCanvas" xmlns:cx="http://schemas.microsoft.com/office/drawing/2014/chartex" xmlns:mc="http://schemas.openxmlformats.org/markup-compatibility/2006" xmlns:o="urn:schemas-microsoft-com:office:office" xmlns:r="http://schemas.openxmlformats.org/officeDocument/2006/relationships" xmlns:m="http://schemas.openxmlformats.org/officeDocument/2006/math" xmlns:v="urn:schemas-microsoft-com:vml" xmlns:wp14="http://schemas.microsoft.com/office/word/2010/wordprocessingDrawing" xmlns:wp="http://schemas.openxmlformats.org/drawingml/2006/wordprocessingDrawing" xmlns:w10="urn:schemas-microsoft-com:office:word" xmlns:w="http://schemas.openxmlformats.org/wordprocessingml/2006/main" xmlns:w14="http://schemas.microsoft.com/office/word/2010/wordml" xmlns:w15="http://schemas.microsoft.com/office/word/2012/wordml" xmlns:w16se="http://schemas.microsoft.com/office/word/2015/wordml/symex" xmlns:wpg="http://schemas.microsoft.com/office/word/2010/wordprocessingGroup" xmlns:wpi="http://schemas.microsoft.com/office/word/2010/wordprocessingInk" xmlns:wne="http://schemas.microsoft.com/office/word/2006/wordml" xmlns:wps="http://schemas.microsoft.com/office/word/2010/wordprocessingShape" mc:Ignorable="w14 w15 w16se wp14">
+<w:ftr xmlns:wpc="http://schemas.microsoft.com/office/word/2010/wordprocessingCanvas" xmlns:cx="http://schemas.microsoft.com/office/drawing/2014/chartex" xmlns:cx1="http://schemas.microsoft.com/office/drawing/2015/9/8/chartex" xmlns:cx2="http://schemas.microsoft.com/office/drawing/2015/10/21/chartex" xmlns:cx3="http://schemas.microsoft.com/office/drawing/2016/5/9/chartex" xmlns:cx4="http://schemas.microsoft.com/office/drawing/2016/5/10/chartex" xmlns:cx5="http://schemas.microsoft.com/office/drawing/2016/5/11/chartex" xmlns:cx6="http://schemas.microsoft.com/office/drawing/2016/5/12/chartex" xmlns:cx7="http://schemas.microsoft.com/office/drawing/2016/5/13/chartex" xmlns:cx8="http://schemas.microsoft.com/office/drawing/2016/5/14/chartex" xmlns:mc="http://schemas.openxmlformats.org/markup-compatibility/2006" xmlns:aink="http://schemas.microsoft.com/office/drawing/2016/ink" xmlns:am3d="http://schemas.microsoft.com/office/drawing/2017/model3d" xmlns:o="urn:schemas-microsoft-com:office:office" xmlns:r="http://schemas.openxmlformats.org/officeDocument/2006/relationships" xmlns:m="http://schemas.openxmlformats.org/officeDocument/2006/math" xmlns:v="urn:schemas-microsoft-com:vml" xmlns:wp14="http://schemas.microsoft.com/office/word/2010/wordprocessingDrawing" xmlns:wp="http://schemas.openxmlformats.org/drawingml/2006/wordprocessingDrawing" xmlns:w10="urn:schemas-microsoft-com:office:word" xmlns:w="http://schemas.openxmlformats.org/wordprocessingml/2006/main" xmlns:w14="http://schemas.microsoft.com/office/word/2010/wordml" xmlns:w15="http://schemas.microsoft.com/office/word/2012/wordml" xmlns:w16cex="http://schemas.microsoft.com/office/word/2018/wordml/cex" xmlns:w16cid="http://schemas.microsoft.com/office/word/2016/wordml/cid" xmlns:w16="http://schemas.microsoft.com/office/word/2018/wordml" xmlns:w16sdtdh="http://schemas.microsoft.com/office/word/2020/wordml/sdtdatahash" xmlns:w16se="http://schemas.microsoft.com/office/word/2015/wordml/symex" xmlns:wpg="http://schemas.microsoft.com/office/word/2010/wordprocessingGroup" xmlns:wpi="http://schemas.microsoft.com/office/word/2010/wordprocessingInk" xmlns:wne="http://schemas.microsoft.com/office/word/2006/wordml" xmlns:wps="http://schemas.microsoft.com/office/word/2010/wordprocessingShape" mc:Ignorable="w14 w15 w16se w16cid w16 w16cex w16sdtdh wp14">
   <w:p>
     <w:pPr>
       <w:jc w:val="center"/>
@@ -1041,7 +1014,7 @@
         </mc:Choice>
         <mc:Fallback>
           <w:pict>
-            <v:rect w14:anchorId="28AC39CD" id="Rectangle 10" o:spid="_x0000_s1028" style="position:absolute;left:0;text-align:left;margin-left:0;margin-top:0;width:440.55pt;height:88.5pt;z-index:251663360;visibility:visible;mso-wrap-style:square;mso-width-percent:0;mso-height-percent:0;mso-wrap-distance-left:9pt;mso-wrap-distance-top:0;mso-wrap-distance-right:9pt;mso-wrap-distance-bottom:0;mso-position-horizontal:absolute;mso-position-horizontal-relative:margin;mso-position-vertical:absolute;mso-position-vertical-relative:text;mso-width-percent:0;mso-height-percent:0;mso-width-relative:page;mso-height-relative:page;v-text-anchor:top" o:gfxdata="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" filled="f" strokecolor="black [3213]" strokeweight="1.5pt">
+            <v:rect w14:anchorId="28AC39CD" id="Rectangle 10" o:spid="_x0000_s1028" style="position:absolute;left:0;text-align:left;margin-left:0;margin-top:0;width:440.55pt;height:88.5pt;z-index:251663360;visibility:visible;mso-wrap-style:square;mso-width-percent:0;mso-height-percent:0;mso-wrap-distance-left:9pt;mso-wrap-distance-top:0;mso-wrap-distance-right:9pt;mso-wrap-distance-bottom:0;mso-position-horizontal:absolute;mso-position-horizontal-relative:margin;mso-position-vertical:absolute;mso-position-vertical-relative:text;mso-width-percent:0;mso-height-percent:0;mso-width-relative:page;mso-height-relative:page;v-text-anchor:top" o:gfxdata="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" filled="f" strokecolor="black [3213]" strokeweight="1.5pt">
               <v:textbox inset="2mm,4mm,.5mm,.5mm">
                 <w:txbxContent>
                   <w:p>
@@ -1464,7 +1437,7 @@
             </wp:anchor>
           </w:drawing>
         </mc:Choice>
-        <mc:Fallback xmlns:cx1="http://schemas.microsoft.com/office/drawing/2015/9/8/chartex" xmlns:cx2="http://schemas.microsoft.com/office/drawing/2015/10/21/chartex" xmlns:cx3="http://schemas.microsoft.com/office/drawing/2016/5/9/chartex" xmlns:cx4="http://schemas.microsoft.com/office/drawing/2016/5/10/chartex" xmlns:cx5="http://schemas.microsoft.com/office/drawing/2016/5/11/chartex" xmlns:cx6="http://schemas.microsoft.com/office/drawing/2016/5/12/chartex" xmlns:cx7="http://schemas.microsoft.com/office/drawing/2016/5/13/chartex" xmlns:cx8="http://schemas.microsoft.com/office/drawing/2016/5/14/chartex" xmlns:aink="http://schemas.microsoft.com/office/drawing/2016/ink" xmlns:am3d="http://schemas.microsoft.com/office/drawing/2017/model3d" xmlns:w16cex="http://schemas.microsoft.com/office/word/2018/wordml/cex" xmlns:w16cid="http://schemas.microsoft.com/office/word/2016/wordml/cid" xmlns:w16="http://schemas.microsoft.com/office/word/2018/wordml" xmlns:w16sdtdh="http://schemas.microsoft.com/office/word/2020/wordml/sdtdatahash">
+        <mc:Fallback>
           <w:pict>
             <v:rect w14:anchorId="5FF5A34C" id="Rectangle 7" o:spid="_x0000_s1026" style="position:absolute;margin-left:389.35pt;margin-top:166.45pt;width:440.55pt;height:18pt;z-index:251659264;visibility:visible;mso-wrap-style:square;mso-width-percent:0;mso-height-percent:0;mso-wrap-distance-left:9pt;mso-wrap-distance-top:0;mso-wrap-distance-right:9pt;mso-wrap-distance-bottom:0;mso-position-horizontal:right;mso-position-horizontal-relative:margin;mso-position-vertical:absolute;mso-position-vertical-relative:bottom-margin-area;mso-width-percent:0;mso-height-percent:0;mso-width-relative:page;mso-height-relative:page;v-text-anchor:top" o:gfxdata="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" fillcolor="#1a961a" strokecolor="#1a961a">
               <w10:wrap anchorx="margin" anchory="margin"/>
@@ -1536,7 +1509,7 @@
 </file>
 
 <file path=word/footnotes.xml><?xml version="1.0" encoding="utf-8"?>
-<w:footnotes xmlns:wpc="http://schemas.microsoft.com/office/word/2010/wordprocessingCanvas" xmlns:cx="http://schemas.microsoft.com/office/drawing/2014/chartex" xmlns:mc="http://schemas.openxmlformats.org/markup-compatibility/2006" xmlns:o="urn:schemas-microsoft-com:office:office" xmlns:r="http://schemas.openxmlformats.org/officeDocument/2006/relationships" xmlns:m="http://schemas.openxmlformats.org/officeDocument/2006/math" xmlns:v="urn:schemas-microsoft-com:vml" xmlns:wp14="http://schemas.microsoft.com/office/word/2010/wordprocessingDrawing" xmlns:wp="http://schemas.openxmlformats.org/drawingml/2006/wordprocessingDrawing" xmlns:w10="urn:schemas-microsoft-com:office:word" xmlns:w="http://schemas.openxmlformats.org/wordprocessingml/2006/main" xmlns:w14="http://schemas.microsoft.com/office/word/2010/wordml" xmlns:w15="http://schemas.microsoft.com/office/word/2012/wordml" xmlns:w16se="http://schemas.microsoft.com/office/word/2015/wordml/symex" xmlns:wpg="http://schemas.microsoft.com/office/word/2010/wordprocessingGroup" xmlns:wpi="http://schemas.microsoft.com/office/word/2010/wordprocessingInk" xmlns:wne="http://schemas.microsoft.com/office/word/2006/wordml" xmlns:wps="http://schemas.microsoft.com/office/word/2010/wordprocessingShape" mc:Ignorable="w14 w15 w16se wp14">
+<w:footnotes xmlns:wpc="http://schemas.microsoft.com/office/word/2010/wordprocessingCanvas" xmlns:cx="http://schemas.microsoft.com/office/drawing/2014/chartex" xmlns:cx1="http://schemas.microsoft.com/office/drawing/2015/9/8/chartex" xmlns:cx2="http://schemas.microsoft.com/office/drawing/2015/10/21/chartex" xmlns:cx3="http://schemas.microsoft.com/office/drawing/2016/5/9/chartex" xmlns:cx4="http://schemas.microsoft.com/office/drawing/2016/5/10/chartex" xmlns:cx5="http://schemas.microsoft.com/office/drawing/2016/5/11/chartex" xmlns:cx6="http://schemas.microsoft.com/office/drawing/2016/5/12/chartex" xmlns:cx7="http://schemas.microsoft.com/office/drawing/2016/5/13/chartex" xmlns:cx8="http://schemas.microsoft.com/office/drawing/2016/5/14/chartex" xmlns:mc="http://schemas.openxmlformats.org/markup-compatibility/2006" xmlns:aink="http://schemas.microsoft.com/office/drawing/2016/ink" xmlns:am3d="http://schemas.microsoft.com/office/drawing/2017/model3d" xmlns:o="urn:schemas-microsoft-com:office:office" xmlns:r="http://schemas.openxmlformats.org/officeDocument/2006/relationships" xmlns:m="http://schemas.openxmlformats.org/officeDocument/2006/math" xmlns:v="urn:schemas-microsoft-com:vml" xmlns:wp14="http://schemas.microsoft.com/office/word/2010/wordprocessingDrawing" xmlns:wp="http://schemas.openxmlformats.org/drawingml/2006/wordprocessingDrawing" xmlns:w10="urn:schemas-microsoft-com:office:word" xmlns:w="http://schemas.openxmlformats.org/wordprocessingml/2006/main" xmlns:w14="http://schemas.microsoft.com/office/word/2010/wordml" xmlns:w15="http://schemas.microsoft.com/office/word/2012/wordml" xmlns:w16cex="http://schemas.microsoft.com/office/word/2018/wordml/cex" xmlns:w16cid="http://schemas.microsoft.com/office/word/2016/wordml/cid" xmlns:w16="http://schemas.microsoft.com/office/word/2018/wordml" xmlns:w16sdtdh="http://schemas.microsoft.com/office/word/2020/wordml/sdtdatahash" xmlns:w16se="http://schemas.microsoft.com/office/word/2015/wordml/symex" xmlns:wpg="http://schemas.microsoft.com/office/word/2010/wordprocessingGroup" xmlns:wpi="http://schemas.microsoft.com/office/word/2010/wordprocessingInk" xmlns:wne="http://schemas.microsoft.com/office/word/2006/wordml" xmlns:wps="http://schemas.microsoft.com/office/word/2010/wordprocessingShape" mc:Ignorable="w14 w15 w16se w16cid w16 w16cex w16sdtdh wp14">
   <w:footnote w:type="separator" w:id="-1">
     <w:p>
       <w:r>
@@ -1555,7 +1528,7 @@
 </file>
 
 <file path=word/header1.xml><?xml version="1.0" encoding="utf-8"?>
-<w:hdr xmlns:wpc="http://schemas.microsoft.com/office/word/2010/wordprocessingCanvas" xmlns:cx="http://schemas.microsoft.com/office/drawing/2014/chartex" xmlns:mc="http://schemas.openxmlformats.org/markup-compatibility/2006" xmlns:o="urn:schemas-microsoft-com:office:office" xmlns:r="http://schemas.openxmlformats.org/officeDocument/2006/relationships" xmlns:m="http://schemas.openxmlformats.org/officeDocument/2006/math" xmlns:v="urn:schemas-microsoft-com:vml" xmlns:wp14="http://schemas.microsoft.com/office/word/2010/wordprocessingDrawing" xmlns:wp="http://schemas.openxmlformats.org/drawingml/2006/wordprocessingDrawing" xmlns:w10="urn:schemas-microsoft-com:office:word" xmlns:w="http://schemas.openxmlformats.org/wordprocessingml/2006/main" xmlns:w14="http://schemas.microsoft.com/office/word/2010/wordml" xmlns:w15="http://schemas.microsoft.com/office/word/2012/wordml" xmlns:w16se="http://schemas.microsoft.com/office/word/2015/wordml/symex" xmlns:wpg="http://schemas.microsoft.com/office/word/2010/wordprocessingGroup" xmlns:wpi="http://schemas.microsoft.com/office/word/2010/wordprocessingInk" xmlns:wne="http://schemas.microsoft.com/office/word/2006/wordml" xmlns:wps="http://schemas.microsoft.com/office/word/2010/wordprocessingShape" mc:Ignorable="w14 w15 w16se wp14">
+<w:hdr xmlns:wpc="http://schemas.microsoft.com/office/word/2010/wordprocessingCanvas" xmlns:cx="http://schemas.microsoft.com/office/drawing/2014/chartex" xmlns:cx1="http://schemas.microsoft.com/office/drawing/2015/9/8/chartex" xmlns:cx2="http://schemas.microsoft.com/office/drawing/2015/10/21/chartex" xmlns:cx3="http://schemas.microsoft.com/office/drawing/2016/5/9/chartex" xmlns:cx4="http://schemas.microsoft.com/office/drawing/2016/5/10/chartex" xmlns:cx5="http://schemas.microsoft.com/office/drawing/2016/5/11/chartex" xmlns:cx6="http://schemas.microsoft.com/office/drawing/2016/5/12/chartex" xmlns:cx7="http://schemas.microsoft.com/office/drawing/2016/5/13/chartex" xmlns:cx8="http://schemas.microsoft.com/office/drawing/2016/5/14/chartex" xmlns:mc="http://schemas.openxmlformats.org/markup-compatibility/2006" xmlns:aink="http://schemas.microsoft.com/office/drawing/2016/ink" xmlns:am3d="http://schemas.microsoft.com/office/drawing/2017/model3d" xmlns:o="urn:schemas-microsoft-com:office:office" xmlns:r="http://schemas.openxmlformats.org/officeDocument/2006/relationships" xmlns:m="http://schemas.openxmlformats.org/officeDocument/2006/math" xmlns:v="urn:schemas-microsoft-com:vml" xmlns:wp14="http://schemas.microsoft.com/office/word/2010/wordprocessingDrawing" xmlns:wp="http://schemas.openxmlformats.org/drawingml/2006/wordprocessingDrawing" xmlns:w10="urn:schemas-microsoft-com:office:word" xmlns:w="http://schemas.openxmlformats.org/wordprocessingml/2006/main" xmlns:w14="http://schemas.microsoft.com/office/word/2010/wordml" xmlns:w15="http://schemas.microsoft.com/office/word/2012/wordml" xmlns:w16cex="http://schemas.microsoft.com/office/word/2018/wordml/cex" xmlns:w16cid="http://schemas.microsoft.com/office/word/2016/wordml/cid" xmlns:w16="http://schemas.microsoft.com/office/word/2018/wordml" xmlns:w16sdtdh="http://schemas.microsoft.com/office/word/2020/wordml/sdtdatahash" xmlns:w16se="http://schemas.microsoft.com/office/word/2015/wordml/symex" xmlns:wpg="http://schemas.microsoft.com/office/word/2010/wordprocessingGroup" xmlns:wpi="http://schemas.microsoft.com/office/word/2010/wordprocessingInk" xmlns:wne="http://schemas.microsoft.com/office/word/2006/wordml" xmlns:wps="http://schemas.microsoft.com/office/word/2010/wordprocessingShape" mc:Ignorable="w14 w15 w16se w16cid w16 w16cex w16sdtdh wp14">
   <w:p>
     <w:pPr>
       <w:pStyle w:val="Encabezado"/>
@@ -1626,7 +1599,7 @@
             </wp:anchor>
           </w:drawing>
         </mc:Choice>
-        <mc:Fallback xmlns:cx1="http://schemas.microsoft.com/office/drawing/2015/9/8/chartex" xmlns:cx2="http://schemas.microsoft.com/office/drawing/2015/10/21/chartex" xmlns:cx3="http://schemas.microsoft.com/office/drawing/2016/5/9/chartex" xmlns:cx4="http://schemas.microsoft.com/office/drawing/2016/5/10/chartex" xmlns:cx5="http://schemas.microsoft.com/office/drawing/2016/5/11/chartex" xmlns:cx6="http://schemas.microsoft.com/office/drawing/2016/5/12/chartex" xmlns:cx7="http://schemas.microsoft.com/office/drawing/2016/5/13/chartex" xmlns:cx8="http://schemas.microsoft.com/office/drawing/2016/5/14/chartex" xmlns:aink="http://schemas.microsoft.com/office/drawing/2016/ink" xmlns:am3d="http://schemas.microsoft.com/office/drawing/2017/model3d" xmlns:w16cex="http://schemas.microsoft.com/office/word/2018/wordml/cex" xmlns:w16cid="http://schemas.microsoft.com/office/word/2016/wordml/cid" xmlns:w16="http://schemas.microsoft.com/office/word/2018/wordml" xmlns:w16sdtdh="http://schemas.microsoft.com/office/word/2020/wordml/sdtdatahash">
+        <mc:Fallback>
           <w:pict>
             <v:rect w14:anchorId="4A2243F4" id="Rectangle 7" o:spid="_x0000_s1026" style="position:absolute;margin-left:0;margin-top:-37.65pt;width:440.55pt;height:18pt;z-index:251661312;visibility:visible;mso-wrap-style:square;mso-width-percent:0;mso-height-percent:0;mso-wrap-distance-left:9pt;mso-wrap-distance-top:0;mso-wrap-distance-right:9pt;mso-wrap-distance-bottom:0;mso-position-horizontal:left;mso-position-horizontal-relative:margin;mso-position-vertical:absolute;mso-position-vertical-relative:margin;mso-width-percent:0;mso-height-percent:0;mso-width-relative:page;mso-height-relative:page;v-text-anchor:top" o:gfxdata="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" fillcolor="#1a961a" strokecolor="#1a961a">
               <w10:wrap type="square" anchorx="margin" anchory="margin"/>
@@ -1640,7 +1613,7 @@
 </file>
 
 <file path=word/styles.xml><?xml version="1.0" encoding="utf-8"?>
-<w:styles xmlns:mc="http://schemas.openxmlformats.org/markup-compatibility/2006" xmlns:r="http://schemas.openxmlformats.org/officeDocument/2006/relationships" xmlns:w="http://schemas.openxmlformats.org/wordprocessingml/2006/main" xmlns:w14="http://schemas.microsoft.com/office/word/2010/wordml" xmlns:w15="http://schemas.microsoft.com/office/word/2012/wordml" xmlns:w16se="http://schemas.microsoft.com/office/word/2015/wordml/symex" mc:Ignorable="w14 w15 w16se">
+<w:styles xmlns:mc="http://schemas.openxmlformats.org/markup-compatibility/2006" xmlns:r="http://schemas.openxmlformats.org/officeDocument/2006/relationships" xmlns:w="http://schemas.openxmlformats.org/wordprocessingml/2006/main" xmlns:w14="http://schemas.microsoft.com/office/word/2010/wordml" xmlns:w15="http://schemas.microsoft.com/office/word/2012/wordml" xmlns:w16cex="http://schemas.microsoft.com/office/word/2018/wordml/cex" xmlns:w16cid="http://schemas.microsoft.com/office/word/2016/wordml/cid" xmlns:w16="http://schemas.microsoft.com/office/word/2018/wordml" xmlns:w16sdtdh="http://schemas.microsoft.com/office/word/2020/wordml/sdtdatahash" xmlns:w16se="http://schemas.microsoft.com/office/word/2015/wordml/symex" mc:Ignorable="w14 w15 w16se w16cid w16 w16cex w16sdtdh">
   <w:docDefaults>
     <w:rPrDefault>
       <w:rPr>
@@ -1656,7 +1629,7 @@
       </w:pPr>
     </w:pPrDefault>
   </w:docDefaults>
-  <w:latentStyles w:defLockedState="0" w:defUIPriority="99" w:defSemiHidden="0" w:defUnhideWhenUsed="0" w:defQFormat="0" w:count="371">
+  <w:latentStyles w:defLockedState="0" w:defUIPriority="99" w:defSemiHidden="0" w:defUnhideWhenUsed="0" w:defQFormat="0" w:count="376">
     <w:lsdException w:name="Normal" w:uiPriority="0" w:qFormat="1"/>
     <w:lsdException w:name="heading 1" w:uiPriority="9" w:qFormat="1"/>
     <w:lsdException w:name="heading 2" w:semiHidden="1" w:uiPriority="0" w:unhideWhenUsed="1" w:qFormat="1"/>
@@ -1762,7 +1735,6 @@
     <w:lsdException w:name="HTML Sample" w:semiHidden="1" w:unhideWhenUsed="1"/>
     <w:lsdException w:name="HTML Typewriter" w:semiHidden="1" w:unhideWhenUsed="1"/>
     <w:lsdException w:name="HTML Variable" w:semiHidden="1" w:unhideWhenUsed="1"/>
-    <w:lsdException w:name="Normal Table" w:semiHidden="1" w:unhideWhenUsed="1"/>
     <w:lsdException w:name="annotation subject" w:semiHidden="1" w:unhideWhenUsed="1"/>
     <w:lsdException w:name="No List" w:semiHidden="1" w:unhideWhenUsed="1"/>
     <w:lsdException w:name="Outline List 1" w:semiHidden="1" w:unhideWhenUsed="1"/>
@@ -1805,11 +1777,8 @@
     <w:lsdException w:name="Table Contemporary" w:semiHidden="1" w:unhideWhenUsed="1"/>
     <w:lsdException w:name="Table Elegant" w:semiHidden="1" w:unhideWhenUsed="1"/>
     <w:lsdException w:name="Table Professional" w:semiHidden="1" w:unhideWhenUsed="1"/>
-    <w:lsdException w:name="Table Subtle 1" w:semiHidden="1" w:unhideWhenUsed="1"/>
     <w:lsdException w:name="Table Subtle 2" w:semiHidden="1" w:unhideWhenUsed="1"/>
     <w:lsdException w:name="Table Web 1" w:semiHidden="1" w:unhideWhenUsed="1"/>
-    <w:lsdException w:name="Table Web 2" w:semiHidden="1" w:unhideWhenUsed="1"/>
-    <w:lsdException w:name="Table Web 3" w:semiHidden="1" w:unhideWhenUsed="1"/>
     <w:lsdException w:name="Balloon Text" w:semiHidden="1" w:unhideWhenUsed="1"/>
     <w:lsdException w:name="Table Grid" w:uiPriority="59"/>
     <w:lsdException w:name="Table Theme" w:semiHidden="1" w:unhideWhenUsed="1"/>
@@ -2028,6 +1997,11 @@
     <w:lsdException w:name="List Table 5 Dark Accent 6" w:uiPriority="50"/>
     <w:lsdException w:name="List Table 6 Colorful Accent 6" w:uiPriority="51"/>
     <w:lsdException w:name="List Table 7 Colorful Accent 6" w:uiPriority="52"/>
+    <w:lsdException w:name="Mention" w:semiHidden="1" w:unhideWhenUsed="1"/>
+    <w:lsdException w:name="Smart Hyperlink" w:semiHidden="1" w:unhideWhenUsed="1"/>
+    <w:lsdException w:name="Hashtag" w:semiHidden="1" w:unhideWhenUsed="1"/>
+    <w:lsdException w:name="Unresolved Mention" w:semiHidden="1" w:unhideWhenUsed="1"/>
+    <w:lsdException w:name="Smart Link" w:semiHidden="1" w:unhideWhenUsed="1"/>
   </w:latentStyles>
   <w:style w:type="paragraph" w:default="1" w:styleId="Normal">
     <w:name w:val="Normal"/>

</xml_diff>